<commit_message>
resolve bugs with destructors in histPlotter, 3D, 2D
</commit_message>
<xml_diff>
--- a/Peleng/План отчета декабрь 2015.docx
+++ b/Peleng/План отчета декабрь 2015.docx
@@ -10,19 +10,13 @@
     </w:p>
     <w:p>
       <w:r>
-        <w:t xml:space="preserve">Глава 1. </w:t>
-      </w:r>
-      <w:r>
-        <w:t>Структура программного комплекса</w:t>
+        <w:t>Глава 1. Структура программного комплекса</w:t>
       </w:r>
       <w:r>
         <w:t xml:space="preserve"> </w:t>
       </w:r>
       <w:r>
-        <w:t>«Тематик - Инфо»</w:t>
-      </w:r>
-      <w:r>
-        <w:t>. Особенности работы.</w:t>
+        <w:t>«Тематик - Инфо». Особенности работы.</w:t>
       </w:r>
     </w:p>
     <w:p>
@@ -280,12 +274,97 @@
         <w:rPr>
           <w:color w:val="FF0000"/>
         </w:rPr>
+        <w:t>(</w:t>
+      </w:r>
+      <w:r>
+        <w:rPr>
+          <w:color w:val="FF0000"/>
+        </w:rPr>
+        <w:t xml:space="preserve">Дима, </w:t>
+      </w:r>
+      <w:r>
+        <w:rPr>
+          <w:color w:val="FF0000"/>
+        </w:rPr>
+        <w:t>Витя)</w:t>
+      </w:r>
+    </w:p>
+    <w:p>
+      <w:r>
+        <w:t>3.3 Графическое отображение спектральных кривых. Особенности работы.</w:t>
+      </w:r>
+      <w:r>
+        <w:t xml:space="preserve"> </w:t>
+      </w:r>
+      <w:r>
+        <w:rPr>
+          <w:color w:val="FF0000"/>
+        </w:rPr>
+        <w:t>(Лина, Антон)</w:t>
+      </w:r>
+    </w:p>
+    <w:p>
+      <w:r>
+        <w:t>3.4 Графическое отображение пространственных профилей.</w:t>
+      </w:r>
+      <w:r>
+        <w:t xml:space="preserve"> </w:t>
+      </w:r>
+      <w:r>
+        <w:rPr>
+          <w:color w:val="FF0000"/>
+        </w:rPr>
+        <w:t>(Антон)</w:t>
+      </w:r>
+    </w:p>
+    <w:p>
+      <w:r>
+        <w:t>3.5 Сравнение спектральных кривых между собой.</w:t>
+      </w:r>
+      <w:r>
+        <w:t xml:space="preserve"> </w:t>
+      </w:r>
+      <w:r>
+        <w:rPr>
+          <w:color w:val="FF0000"/>
+        </w:rPr>
+        <w:t>(Саша)</w:t>
+      </w:r>
+    </w:p>
+    <w:p>
+      <w:r>
+        <w:t>3.6 Устранение шумов на изображении</w:t>
+      </w:r>
+      <w:r>
+        <w:t xml:space="preserve"> </w:t>
+      </w:r>
+      <w:r>
+        <w:rPr>
+          <w:color w:val="FF0000"/>
+        </w:rPr>
+        <w:t>(Дима, Лина)</w:t>
+      </w:r>
+    </w:p>
+    <w:p>
+      <w:r>
+        <w:t>3.7 Контрастирование изображений</w:t>
+      </w:r>
+      <w:r>
+        <w:t xml:space="preserve"> посредством гистограмм.</w:t>
+      </w:r>
+      <w:r>
+        <w:t xml:space="preserve"> </w:t>
+      </w:r>
+      <w:r>
+        <w:rPr>
+          <w:color w:val="FF0000"/>
+        </w:rPr>
         <w:t>(Витя)</w:t>
       </w:r>
     </w:p>
     <w:p>
       <w:r>
-        <w:t>3.3 Графическое отображение спектральных кривых. Особенности работы.</w:t>
+        <w:t>3.8 Спектральные библиотеки.</w:t>
       </w:r>
       <w:r>
         <w:t xml:space="preserve"> </w:t>
@@ -294,86 +373,10 @@
         <w:rPr>
           <w:color w:val="FF0000"/>
         </w:rPr>
-        <w:t>(Лина, Антон)</w:t>
-      </w:r>
-    </w:p>
-    <w:p>
-      <w:r>
-        <w:t>3.4 Графическое отображение пространственных профилей.</w:t>
-      </w:r>
-      <w:r>
-        <w:t xml:space="preserve"> </w:t>
-      </w:r>
-      <w:r>
-        <w:rPr>
-          <w:color w:val="FF0000"/>
-        </w:rPr>
-        <w:t>(Антон)</w:t>
-      </w:r>
-    </w:p>
-    <w:p>
-      <w:r>
-        <w:t>3.5 Сравнение спектральных кривых между собой.</w:t>
-      </w:r>
-      <w:r>
-        <w:t xml:space="preserve"> </w:t>
-      </w:r>
-      <w:r>
-        <w:rPr>
-          <w:color w:val="FF0000"/>
-        </w:rPr>
-        <w:t>(Саша)</w:t>
-      </w:r>
-    </w:p>
-    <w:p>
-      <w:r>
-        <w:t>3.6 Устранение шумов на изображении</w:t>
-      </w:r>
-      <w:r>
-        <w:t xml:space="preserve"> </w:t>
-      </w:r>
-      <w:r>
-        <w:rPr>
-          <w:color w:val="FF0000"/>
-        </w:rPr>
-        <w:t>(Дима, Лина)</w:t>
-      </w:r>
-    </w:p>
-    <w:p>
-      <w:r>
-        <w:t>3.7 Контрастирование изображений</w:t>
-      </w:r>
-      <w:r>
-        <w:t xml:space="preserve"> посредством гистограмм.</w:t>
-      </w:r>
-      <w:r>
-        <w:t xml:space="preserve"> </w:t>
-      </w:r>
-      <w:r>
-        <w:rPr>
-          <w:color w:val="FF0000"/>
-        </w:rPr>
-        <w:t>(Витя)</w:t>
-      </w:r>
-    </w:p>
-    <w:p>
-      <w:r>
-        <w:t>3.8 Спектральные библиотеки.</w:t>
-      </w:r>
-      <w:r>
-        <w:t xml:space="preserve"> </w:t>
-      </w:r>
-      <w:r>
-        <w:rPr>
-          <w:color w:val="FF0000"/>
-        </w:rPr>
         <w:t>(Лина)</w:t>
       </w:r>
     </w:p>
-    <w:p>
-      <w:bookmarkStart w:id="0" w:name="_GoBack"/>
-      <w:bookmarkEnd w:id="0"/>
-    </w:p>
+    <w:p/>
     <w:p/>
     <w:p>
       <w:r>
@@ -445,10 +448,7 @@
         </w:numPr>
       </w:pPr>
       <w:r>
-        <w:t>Структура данных</w:t>
-      </w:r>
-      <w:r>
-        <w:t xml:space="preserve"> (</w:t>
+        <w:t>Структура данных (</w:t>
       </w:r>
       <w:r>
         <w:rPr>
@@ -494,12 +494,7 @@
       </w:r>
       <w:r>
         <w:tab/>
-      </w:r>
-      <w:r>
-        <w:t>Ввод и хранение данных гиперкуба</w:t>
-      </w:r>
-      <w:r>
-        <w:t xml:space="preserve"> (</w:t>
+        <w:t>Ввод и хранение данных гиперкуба (</w:t>
       </w:r>
       <w:r>
         <w:rPr>
@@ -522,10 +517,7 @@
     </w:p>
     <w:p>
       <w:r>
-        <w:t xml:space="preserve">2.3 </w:t>
-      </w:r>
-      <w:r>
-        <w:t>Отображение гиперкуба</w:t>
+        <w:t>2.3 Отображение гиперкуба</w:t>
       </w:r>
       <w:r>
         <w:t xml:space="preserve"> (</w:t>
@@ -561,10 +553,7 @@
         <w:t xml:space="preserve"> </w:t>
       </w:r>
       <w:r>
-        <w:t>отображение</w:t>
-      </w:r>
-      <w:r>
-        <w:t xml:space="preserve"> (</w:t>
+        <w:t>отображение (</w:t>
       </w:r>
       <w:r>
         <w:rPr>
@@ -613,22 +602,21 @@
         <w:t xml:space="preserve"> </w:t>
       </w:r>
       <w:r>
-        <w:t>отображение</w:t>
-      </w:r>
-      <w:r>
-        <w:t xml:space="preserve"> (</w:t>
+        <w:t>отображение (</w:t>
       </w:r>
       <w:r>
         <w:rPr>
           <w:i/>
         </w:rPr>
-        <w:t>какие средства использовались, доп. библиотеки</w:t>
-      </w:r>
+        <w:t xml:space="preserve">какие средства использовались, доп. библиотеки, </w:t>
+      </w:r>
+      <w:bookmarkStart w:id="0" w:name="_GoBack"/>
+      <w:bookmarkEnd w:id="0"/>
       <w:r>
         <w:rPr>
           <w:i/>
         </w:rPr>
-        <w:t>, контрастирование, настройки</w:t>
+        <w:t>контрастирование, настройки</w:t>
       </w:r>
       <w:r>
         <w:t>)</w:t>
@@ -641,19 +629,70 @@
         </w:rPr>
       </w:pPr>
       <w:r>
-        <w:t>Глава 3. Модули обработки и модули преобразований исходных данных.</w:t>
+        <w:t xml:space="preserve">Глава 3. Модули обработки и модули преобразований исходных данных. </w:t>
+      </w:r>
+      <w:r>
+        <w:t>(</w:t>
+      </w:r>
+      <w:r>
+        <w:rPr>
+          <w:i/>
+        </w:rPr>
+        <w:t>не только руководство оператора, а особенности при программирование какие использовались</w:t>
+      </w:r>
+      <w:r>
+        <w:t>)</w:t>
       </w:r>
       <w:r>
         <w:t xml:space="preserve"> </w:t>
       </w:r>
       <w:r>
-        <w:t>(</w:t>
-      </w:r>
-      <w:r>
         <w:rPr>
           <w:i/>
         </w:rPr>
-        <w:t>не только руководство оператора, а особенности при программирование какие использовались</w:t>
+        <w:t>(Сложно разбить на подпункты, каждый сделает сам).</w:t>
+      </w:r>
+    </w:p>
+    <w:p>
+      <w:r>
+        <w:t xml:space="preserve">3.1 Выбор фрагмента (области интереса) </w:t>
+      </w:r>
+      <w:proofErr w:type="spellStart"/>
+      <w:r>
+        <w:t>гиперспектрального</w:t>
+      </w:r>
+      <w:proofErr w:type="spellEnd"/>
+      <w:r>
+        <w:t xml:space="preserve"> изображения. </w:t>
+      </w:r>
+    </w:p>
+    <w:p>
+      <w:r>
+        <w:t>3.2 Синтез цветных (</w:t>
+      </w:r>
+      <w:r>
+        <w:rPr>
+          <w:lang w:val="en-US"/>
+        </w:rPr>
+        <w:t>R</w:t>
+      </w:r>
+      <w:r>
+        <w:t xml:space="preserve">, </w:t>
+      </w:r>
+      <w:r>
+        <w:rPr>
+          <w:lang w:val="en-US"/>
+        </w:rPr>
+        <w:t>G</w:t>
+      </w:r>
+      <w:r>
+        <w:t xml:space="preserve">, </w:t>
+      </w:r>
+      <w:r>
+        <w:rPr>
+          <w:lang w:val="en-US"/>
+        </w:rPr>
+        <w:t>B</w:t>
       </w:r>
       <w:r>
         <w:t>)</w:t>
@@ -662,129 +701,86 @@
         <w:t xml:space="preserve"> </w:t>
       </w:r>
       <w:r>
+        <w:t xml:space="preserve">и </w:t>
+      </w:r>
+      <w:proofErr w:type="spellStart"/>
+      <w:r>
+        <w:t>псевдоцветных</w:t>
+      </w:r>
+      <w:proofErr w:type="spellEnd"/>
+      <w:r>
+        <w:t xml:space="preserve"> изображений.</w:t>
+      </w:r>
+    </w:p>
+    <w:p>
+      <w:r>
+        <w:t>3.3 Графическое отображение спектральных кривых. Особенности работы.</w:t>
+      </w:r>
+    </w:p>
+    <w:p>
+      <w:r>
+        <w:lastRenderedPageBreak/>
+        <w:t>3.4 Графическое отображение пространственных профилей.</w:t>
+      </w:r>
+    </w:p>
+    <w:p>
+      <w:r>
+        <w:t>3.5 Сравнение спектральных кривых между собой.</w:t>
+      </w:r>
+    </w:p>
+    <w:p>
+      <w:pPr>
+        <w:ind w:left="708"/>
+      </w:pPr>
+      <w:r>
+        <w:t>3.5.1 Основные алгоритмы. Достоинства, недостатки.</w:t>
+      </w:r>
+    </w:p>
+    <w:p>
+      <w:pPr>
+        <w:ind w:left="708"/>
+      </w:pPr>
+      <w:r>
+        <w:t>3.5.2 Описание выбранных алгоритмов, особенности реализации. (</w:t>
+      </w:r>
+      <w:r>
         <w:rPr>
           <w:i/>
         </w:rPr>
-        <w:t>(Сложно разбить на подпункты, каждый сделает сам).</w:t>
-      </w:r>
-    </w:p>
-    <w:p>
-      <w:r>
-        <w:t xml:space="preserve">3.1 Выбор фрагмента (области интереса) </w:t>
-      </w:r>
-      <w:proofErr w:type="spellStart"/>
-      <w:r>
-        <w:t>гиперспектрального</w:t>
-      </w:r>
-      <w:proofErr w:type="spellEnd"/>
-      <w:r>
-        <w:t xml:space="preserve"> изображения.</w:t>
-      </w:r>
-      <w:r>
-        <w:t xml:space="preserve"> </w:t>
-      </w:r>
-    </w:p>
-    <w:p>
-      <w:r>
-        <w:t>3.2 Синтез цветных (</w:t>
-      </w:r>
-      <w:r>
+        <w:t>Обоснование выбора</w:t>
+      </w:r>
+      <w:r>
+        <w:t>)</w:t>
+      </w:r>
+    </w:p>
+    <w:p>
+      <w:pPr>
+        <w:ind w:left="708"/>
+      </w:pPr>
+      <w:r>
+        <w:t>3.5.3 Графическое представление результатов (</w:t>
+      </w:r>
+      <w:r>
+        <w:rPr>
+          <w:i/>
+        </w:rPr>
+        <w:t>Опять, какие средства использовались, доп. библиотеки</w:t>
+      </w:r>
+      <w:r>
+        <w:t>).</w:t>
+      </w:r>
+    </w:p>
+    <w:p>
+      <w:pPr>
+        <w:ind w:left="708"/>
         <w:rPr>
           <w:lang w:val="en-US"/>
         </w:rPr>
-        <w:t>R</w:t>
-      </w:r>
-      <w:r>
-        <w:t xml:space="preserve">, </w:t>
-      </w:r>
-      <w:r>
-        <w:rPr>
-          <w:lang w:val="en-US"/>
-        </w:rPr>
-        <w:t>G</w:t>
-      </w:r>
-      <w:r>
-        <w:t xml:space="preserve">, </w:t>
-      </w:r>
-      <w:r>
-        <w:rPr>
-          <w:lang w:val="en-US"/>
-        </w:rPr>
-        <w:t>B</w:t>
-      </w:r>
-      <w:r>
-        <w:t>)</w:t>
-      </w:r>
-      <w:r>
-        <w:t xml:space="preserve"> </w:t>
-      </w:r>
-      <w:r>
-        <w:t xml:space="preserve">и </w:t>
-      </w:r>
-      <w:proofErr w:type="spellStart"/>
-      <w:r>
-        <w:t>псевдоцветных</w:t>
-      </w:r>
-      <w:proofErr w:type="spellEnd"/>
-      <w:r>
-        <w:t xml:space="preserve"> изображений.</w:t>
-      </w:r>
-    </w:p>
-    <w:p>
-      <w:r>
-        <w:t>3.3 Графическое отображение спектральных кривых. Особенности работы.</w:t>
-      </w:r>
-    </w:p>
-    <w:p>
-      <w:r>
-        <w:t>3.4 Графическое отображение пространственных профилей.</w:t>
-      </w:r>
-    </w:p>
-    <w:p>
-      <w:r>
-        <w:lastRenderedPageBreak/>
-        <w:t>3.5 Сравнение спектральных кривых между собой.</w:t>
-      </w:r>
-    </w:p>
-    <w:p>
-      <w:r>
-        <w:t>3.5.1 Основные алгоритмы. Достоинства, недостатки.</w:t>
-      </w:r>
-    </w:p>
-    <w:p>
-      <w:r>
-        <w:t>3.5.2 Описание выбранных алгоритмов, особенности реализации. (</w:t>
-      </w:r>
-      <w:r>
-        <w:rPr>
-          <w:i/>
-        </w:rPr>
-        <w:t>Обоснование выбора</w:t>
-      </w:r>
-      <w:r>
-        <w:t>)</w:t>
-      </w:r>
-    </w:p>
-    <w:p>
-      <w:r>
-        <w:t>3.5.3 Графическое представление результатов (</w:t>
-      </w:r>
-      <w:r>
-        <w:rPr>
-          <w:i/>
-        </w:rPr>
-        <w:t>Опять, какие средства использовались, доп. библиотеки</w:t>
-      </w:r>
-      <w:r>
-        <w:t>).</w:t>
-      </w:r>
-    </w:p>
-    <w:p>
-      <w:r>
-        <w:t>3.6 Устранение шумов на изображении</w:t>
-      </w:r>
-      <w:r>
-        <w:t>.</w:t>
+      </w:pPr>
+    </w:p>
+    <w:p>
+      <w:r>
+        <w:t>3.6 Устранение шумов на изображении.</w:t>
       </w:r>
     </w:p>
     <w:p>

</xml_diff>

<commit_message>
bugs with crashes QList out of the range resolved
</commit_message>
<xml_diff>
--- a/Peleng/План отчета декабрь 2015.docx
+++ b/Peleng/План отчета декабрь 2015.docx
@@ -48,12 +48,14 @@
           <w:numId w:val="2"/>
         </w:numPr>
       </w:pPr>
+      <w:bookmarkStart w:id="0" w:name="_GoBack"/>
       <w:r>
         <w:t>Структура программного комплекса «Тематик - Инфо».</w:t>
       </w:r>
       <w:r>
         <w:t xml:space="preserve"> </w:t>
       </w:r>
+      <w:bookmarkEnd w:id="0"/>
       <w:r>
         <w:rPr>
           <w:color w:val="FF0000"/>
@@ -384,14 +386,16 @@
       </w:r>
     </w:p>
     <w:p>
-      <w:r>
-        <w:t>Глава 1. Структура программного комплекса</w:t>
-      </w:r>
-      <w:r>
-        <w:t xml:space="preserve"> </w:t>
-      </w:r>
-      <w:r>
-        <w:t>«Тематик - Инфо». Особенности работы.</w:t>
+      <w:pPr>
+        <w:rPr>
+          <w:color w:val="FF0000"/>
+        </w:rPr>
+      </w:pPr>
+      <w:r>
+        <w:rPr>
+          <w:color w:val="FF0000"/>
+        </w:rPr>
+        <w:t>Глава 1. Структура программного комплекса «Тематик - Инфо». Особенности работы.</w:t>
       </w:r>
     </w:p>
     <w:p>
@@ -399,10 +403,16 @@
         <w:pStyle w:val="a3"/>
         <w:numPr>
           <w:ilvl w:val="1"/>
-          <w:numId w:val="2"/>
+          <w:numId w:val="6"/>
         </w:numPr>
-      </w:pPr>
-      <w:r>
+        <w:rPr>
+          <w:color w:val="FF0000"/>
+        </w:rPr>
+      </w:pPr>
+      <w:r>
+        <w:rPr>
+          <w:color w:val="FF0000"/>
+        </w:rPr>
         <w:t>Назначение и условия выполнения программы</w:t>
       </w:r>
     </w:p>
@@ -411,31 +421,57 @@
         <w:pStyle w:val="a3"/>
         <w:numPr>
           <w:ilvl w:val="1"/>
-          <w:numId w:val="2"/>
+          <w:numId w:val="6"/>
         </w:numPr>
-      </w:pPr>
-      <w:r>
+        <w:rPr>
+          <w:color w:val="FF0000"/>
+        </w:rPr>
+      </w:pPr>
+      <w:r>
+        <w:rPr>
+          <w:color w:val="FF0000"/>
+        </w:rPr>
         <w:t>Структура программного комплекса «Тематик - Инфо».</w:t>
       </w:r>
     </w:p>
     <w:p>
       <w:pPr>
         <w:pStyle w:val="a3"/>
-      </w:pPr>
-      <w:r>
+        <w:rPr>
+          <w:color w:val="FF0000"/>
+        </w:rPr>
+      </w:pPr>
+      <w:r>
+        <w:rPr>
+          <w:color w:val="FF0000"/>
+        </w:rPr>
         <w:t>1.2.1 Основные модули программы</w:t>
       </w:r>
     </w:p>
     <w:p>
       <w:pPr>
         <w:pStyle w:val="a3"/>
-      </w:pPr>
-      <w:r>
+        <w:rPr>
+          <w:color w:val="FF0000"/>
+        </w:rPr>
+      </w:pPr>
+      <w:r>
+        <w:rPr>
+          <w:color w:val="FF0000"/>
+        </w:rPr>
         <w:t>1.2.3 Взаимодействие между модулями.</w:t>
       </w:r>
     </w:p>
     <w:p>
-      <w:r>
+      <w:pPr>
+        <w:rPr>
+          <w:color w:val="FF0000"/>
+        </w:rPr>
+      </w:pPr>
+      <w:r>
+        <w:rPr>
+          <w:color w:val="FF0000"/>
+        </w:rPr>
         <w:t>Глава 2. Модуль ввода (распаковки, загрузки) и отображение гиперкуба исходных данных.</w:t>
       </w:r>
     </w:p>
@@ -446,13 +482,20 @@
           <w:ilvl w:val="1"/>
           <w:numId w:val="5"/>
         </w:numPr>
-      </w:pPr>
-      <w:r>
+        <w:rPr>
+          <w:color w:val="FF0000"/>
+        </w:rPr>
+      </w:pPr>
+      <w:r>
+        <w:rPr>
+          <w:color w:val="FF0000"/>
+        </w:rPr>
         <w:t>Структура данных (</w:t>
       </w:r>
       <w:r>
         <w:rPr>
           <w:i/>
+          <w:color w:val="FF0000"/>
         </w:rPr>
         <w:t xml:space="preserve">структура данных </w:t>
       </w:r>
@@ -460,6 +503,7 @@
       <w:r>
         <w:rPr>
           <w:i/>
+          <w:color w:val="FF0000"/>
           <w:lang w:val="en-US"/>
         </w:rPr>
         <w:t>Aviris</w:t>
@@ -468,12 +512,14 @@
       <w:r>
         <w:rPr>
           <w:i/>
+          <w:color w:val="FF0000"/>
         </w:rPr>
         <w:t xml:space="preserve">, разбор </w:t>
       </w:r>
       <w:r>
         <w:rPr>
           <w:i/>
+          <w:color w:val="FF0000"/>
           <w:lang w:val="en-US"/>
         </w:rPr>
         <w:t>header</w:t>
@@ -481,24 +527,40 @@
       <w:r>
         <w:rPr>
           <w:i/>
+          <w:color w:val="FF0000"/>
         </w:rPr>
         <w:t xml:space="preserve"> файла</w:t>
       </w:r>
       <w:r>
+        <w:rPr>
+          <w:color w:val="FF0000"/>
+        </w:rPr>
         <w:t>)</w:t>
       </w:r>
     </w:p>
     <w:p>
-      <w:r>
+      <w:pPr>
+        <w:rPr>
+          <w:color w:val="FF0000"/>
+        </w:rPr>
+      </w:pPr>
+      <w:r>
+        <w:rPr>
+          <w:color w:val="FF0000"/>
+        </w:rPr>
         <w:t>2.2</w:t>
       </w:r>
       <w:r>
+        <w:rPr>
+          <w:color w:val="FF0000"/>
+        </w:rPr>
         <w:tab/>
         <w:t>Ввод и хранение данных гиперкуба (</w:t>
       </w:r>
       <w:r>
         <w:rPr>
           <w:i/>
+          <w:color w:val="FF0000"/>
         </w:rPr>
         <w:t xml:space="preserve">текущий куб – в памяти, предыдущие в </w:t>
       </w:r>
@@ -506,12 +568,16 @@
       <w:r>
         <w:rPr>
           <w:i/>
+          <w:color w:val="FF0000"/>
           <w:lang w:val="en-US"/>
         </w:rPr>
         <w:t>hdf</w:t>
       </w:r>
       <w:proofErr w:type="spellEnd"/>
       <w:r>
+        <w:rPr>
+          <w:color w:val="FF0000"/>
+        </w:rPr>
         <w:t>)</w:t>
       </w:r>
     </w:p>
@@ -608,37 +674,83 @@
         <w:rPr>
           <w:i/>
         </w:rPr>
-        <w:t xml:space="preserve">какие средства использовались, доп. библиотеки, </w:t>
-      </w:r>
-      <w:bookmarkStart w:id="0" w:name="_GoBack"/>
-      <w:bookmarkEnd w:id="0"/>
-      <w:r>
+        <w:t>какие средства использовались, доп. библиотеки, контрастирование, настройки</w:t>
+      </w:r>
+      <w:r>
+        <w:t>)</w:t>
+      </w:r>
+    </w:p>
+    <w:p>
+      <w:pPr>
         <w:rPr>
           <w:i/>
         </w:rPr>
-        <w:t>контрастирование, настройки</w:t>
+      </w:pPr>
+      <w:r>
+        <w:t xml:space="preserve">Глава 3. Модули обработки и модули преобразований исходных данных. </w:t>
+      </w:r>
+      <w:r>
+        <w:t>(</w:t>
+      </w:r>
+      <w:r>
+        <w:rPr>
+          <w:i/>
+        </w:rPr>
+        <w:t>не только руководство оператора, а особенности при программирование какие использовались</w:t>
       </w:r>
       <w:r>
         <w:t>)</w:t>
       </w:r>
-    </w:p>
-    <w:p>
-      <w:pPr>
+      <w:r>
+        <w:t xml:space="preserve"> </w:t>
+      </w:r>
+      <w:r>
         <w:rPr>
           <w:i/>
         </w:rPr>
-      </w:pPr>
-      <w:r>
-        <w:t xml:space="preserve">Глава 3. Модули обработки и модули преобразований исходных данных. </w:t>
-      </w:r>
-      <w:r>
-        <w:t>(</w:t>
-      </w:r>
-      <w:r>
-        <w:rPr>
-          <w:i/>
-        </w:rPr>
-        <w:t>не только руководство оператора, а особенности при программирование какие использовались</w:t>
+        <w:t>(Сложно разбить на подпункты, каждый сделает сам).</w:t>
+      </w:r>
+    </w:p>
+    <w:p>
+      <w:r>
+        <w:t xml:space="preserve">3.1 Выбор фрагмента (области интереса) </w:t>
+      </w:r>
+      <w:proofErr w:type="spellStart"/>
+      <w:r>
+        <w:t>гиперспектрального</w:t>
+      </w:r>
+      <w:proofErr w:type="spellEnd"/>
+      <w:r>
+        <w:t xml:space="preserve"> изображения. </w:t>
+      </w:r>
+    </w:p>
+    <w:p>
+      <w:r>
+        <w:t>3.2 Синтез цветных (</w:t>
+      </w:r>
+      <w:r>
+        <w:rPr>
+          <w:lang w:val="en-US"/>
+        </w:rPr>
+        <w:t>R</w:t>
+      </w:r>
+      <w:r>
+        <w:t xml:space="preserve">, </w:t>
+      </w:r>
+      <w:r>
+        <w:rPr>
+          <w:lang w:val="en-US"/>
+        </w:rPr>
+        <w:t>G</w:t>
+      </w:r>
+      <w:r>
+        <w:t xml:space="preserve">, </w:t>
+      </w:r>
+      <w:r>
+        <w:rPr>
+          <w:lang w:val="en-US"/>
+        </w:rPr>
+        <w:t>B</w:t>
       </w:r>
       <w:r>
         <w:t>)</w:t>
@@ -647,73 +759,27 @@
         <w:t xml:space="preserve"> </w:t>
       </w:r>
       <w:r>
-        <w:rPr>
-          <w:i/>
-        </w:rPr>
-        <w:t>(Сложно разбить на подпункты, каждый сделает сам).</w:t>
-      </w:r>
-    </w:p>
-    <w:p>
-      <w:r>
-        <w:t xml:space="preserve">3.1 Выбор фрагмента (области интереса) </w:t>
+        <w:t xml:space="preserve">и </w:t>
       </w:r>
       <w:proofErr w:type="spellStart"/>
       <w:r>
-        <w:t>гиперспектрального</w:t>
+        <w:t>псевдоцветных</w:t>
       </w:r>
       <w:proofErr w:type="spellEnd"/>
       <w:r>
-        <w:t xml:space="preserve"> изображения. </w:t>
-      </w:r>
-    </w:p>
-    <w:p>
-      <w:r>
-        <w:t>3.2 Синтез цветных (</w:t>
-      </w:r>
-      <w:r>
-        <w:rPr>
-          <w:lang w:val="en-US"/>
-        </w:rPr>
-        <w:t>R</w:t>
-      </w:r>
-      <w:r>
-        <w:t xml:space="preserve">, </w:t>
-      </w:r>
-      <w:r>
-        <w:rPr>
-          <w:lang w:val="en-US"/>
-        </w:rPr>
-        <w:t>G</w:t>
-      </w:r>
-      <w:r>
-        <w:t xml:space="preserve">, </w:t>
-      </w:r>
-      <w:r>
-        <w:rPr>
-          <w:lang w:val="en-US"/>
-        </w:rPr>
-        <w:t>B</w:t>
-      </w:r>
-      <w:r>
-        <w:t>)</w:t>
-      </w:r>
-      <w:r>
-        <w:t xml:space="preserve"> </w:t>
-      </w:r>
-      <w:r>
-        <w:t xml:space="preserve">и </w:t>
-      </w:r>
-      <w:proofErr w:type="spellStart"/>
-      <w:r>
-        <w:t>псевдоцветных</w:t>
-      </w:r>
-      <w:proofErr w:type="spellEnd"/>
-      <w:r>
         <w:t xml:space="preserve"> изображений.</w:t>
       </w:r>
     </w:p>
     <w:p>
-      <w:r>
+      <w:pPr>
+        <w:rPr>
+          <w:color w:val="FF0000"/>
+        </w:rPr>
+      </w:pPr>
+      <w:r>
+        <w:rPr>
+          <w:color w:val="FF0000"/>
+        </w:rPr>
         <w:t>3.3 Графическое отображение спектральных кривых. Особенности работы.</w:t>
       </w:r>
     </w:p>
@@ -773,13 +839,18 @@
     <w:p>
       <w:pPr>
         <w:ind w:left="708"/>
-        <w:rPr>
-          <w:lang w:val="en-US"/>
-        </w:rPr>
-      </w:pPr>
-    </w:p>
-    <w:p>
-      <w:r>
+      </w:pPr>
+    </w:p>
+    <w:p>
+      <w:pPr>
+        <w:rPr>
+          <w:color w:val="FF0000"/>
+        </w:rPr>
+      </w:pPr>
+      <w:r>
+        <w:rPr>
+          <w:color w:val="FF0000"/>
+        </w:rPr>
         <w:t>3.6 Устранение шумов на изображении.</w:t>
       </w:r>
     </w:p>
@@ -789,7 +860,15 @@
       </w:r>
     </w:p>
     <w:p>
-      <w:r>
+      <w:pPr>
+        <w:rPr>
+          <w:color w:val="FF0000"/>
+        </w:rPr>
+      </w:pPr>
+      <w:r>
+        <w:rPr>
+          <w:color w:val="FF0000"/>
+        </w:rPr>
         <w:t>3.8 Спектральные библиотеки.</w:t>
       </w:r>
     </w:p>
@@ -1259,6 +1338,119 @@
     </w:lvl>
   </w:abstractNum>
   <w:abstractNum w:abstractNumId="4" w15:restartNumberingAfterBreak="0">
+    <w:nsid w:val="47472935"/>
+    <w:multiLevelType w:val="multilevel"/>
+    <w:tmpl w:val="B32654D0"/>
+    <w:lvl w:ilvl="0">
+      <w:start w:val="1"/>
+      <w:numFmt w:val="decimal"/>
+      <w:lvlText w:val="%1"/>
+      <w:lvlJc w:val="left"/>
+      <w:pPr>
+        <w:ind w:left="480" w:hanging="480"/>
+      </w:pPr>
+      <w:rPr>
+        <w:rFonts w:hint="default"/>
+      </w:rPr>
+    </w:lvl>
+    <w:lvl w:ilvl="1">
+      <w:start w:val="1"/>
+      <w:numFmt w:val="decimal"/>
+      <w:lvlText w:val="%1.%2"/>
+      <w:lvlJc w:val="left"/>
+      <w:pPr>
+        <w:ind w:left="720" w:hanging="720"/>
+      </w:pPr>
+      <w:rPr>
+        <w:rFonts w:hint="default"/>
+      </w:rPr>
+    </w:lvl>
+    <w:lvl w:ilvl="2">
+      <w:start w:val="1"/>
+      <w:numFmt w:val="decimal"/>
+      <w:lvlText w:val="%1.%2.%3"/>
+      <w:lvlJc w:val="left"/>
+      <w:pPr>
+        <w:ind w:left="720" w:hanging="720"/>
+      </w:pPr>
+      <w:rPr>
+        <w:rFonts w:hint="default"/>
+      </w:rPr>
+    </w:lvl>
+    <w:lvl w:ilvl="3">
+      <w:start w:val="1"/>
+      <w:numFmt w:val="decimal"/>
+      <w:lvlText w:val="%1.%2.%3.%4"/>
+      <w:lvlJc w:val="left"/>
+      <w:pPr>
+        <w:ind w:left="1080" w:hanging="1080"/>
+      </w:pPr>
+      <w:rPr>
+        <w:rFonts w:hint="default"/>
+      </w:rPr>
+    </w:lvl>
+    <w:lvl w:ilvl="4">
+      <w:start w:val="1"/>
+      <w:numFmt w:val="decimal"/>
+      <w:lvlText w:val="%1.%2.%3.%4.%5"/>
+      <w:lvlJc w:val="left"/>
+      <w:pPr>
+        <w:ind w:left="1440" w:hanging="1440"/>
+      </w:pPr>
+      <w:rPr>
+        <w:rFonts w:hint="default"/>
+      </w:rPr>
+    </w:lvl>
+    <w:lvl w:ilvl="5">
+      <w:start w:val="1"/>
+      <w:numFmt w:val="decimal"/>
+      <w:lvlText w:val="%1.%2.%3.%4.%5.%6"/>
+      <w:lvlJc w:val="left"/>
+      <w:pPr>
+        <w:ind w:left="1440" w:hanging="1440"/>
+      </w:pPr>
+      <w:rPr>
+        <w:rFonts w:hint="default"/>
+      </w:rPr>
+    </w:lvl>
+    <w:lvl w:ilvl="6">
+      <w:start w:val="1"/>
+      <w:numFmt w:val="decimal"/>
+      <w:lvlText w:val="%1.%2.%3.%4.%5.%6.%7"/>
+      <w:lvlJc w:val="left"/>
+      <w:pPr>
+        <w:ind w:left="1800" w:hanging="1800"/>
+      </w:pPr>
+      <w:rPr>
+        <w:rFonts w:hint="default"/>
+      </w:rPr>
+    </w:lvl>
+    <w:lvl w:ilvl="7">
+      <w:start w:val="1"/>
+      <w:numFmt w:val="decimal"/>
+      <w:lvlText w:val="%1.%2.%3.%4.%5.%6.%7.%8"/>
+      <w:lvlJc w:val="left"/>
+      <w:pPr>
+        <w:ind w:left="2160" w:hanging="2160"/>
+      </w:pPr>
+      <w:rPr>
+        <w:rFonts w:hint="default"/>
+      </w:rPr>
+    </w:lvl>
+    <w:lvl w:ilvl="8">
+      <w:start w:val="1"/>
+      <w:numFmt w:val="decimal"/>
+      <w:lvlText w:val="%1.%2.%3.%4.%5.%6.%7.%8.%9"/>
+      <w:lvlJc w:val="left"/>
+      <w:pPr>
+        <w:ind w:left="2160" w:hanging="2160"/>
+      </w:pPr>
+      <w:rPr>
+        <w:rFonts w:hint="default"/>
+      </w:rPr>
+    </w:lvl>
+  </w:abstractNum>
+  <w:abstractNum w:abstractNumId="5" w15:restartNumberingAfterBreak="0">
     <w:nsid w:val="54A4574F"/>
     <w:multiLevelType w:val="multilevel"/>
     <w:tmpl w:val="6C940CAC"/>
@@ -1372,7 +1564,7 @@
     </w:lvl>
   </w:abstractNum>
   <w:num w:numId="1">
-    <w:abstractNumId w:val="4"/>
+    <w:abstractNumId w:val="5"/>
   </w:num>
   <w:num w:numId="2">
     <w:abstractNumId w:val="3"/>
@@ -1385,6 +1577,9 @@
   </w:num>
   <w:num w:numId="5">
     <w:abstractNumId w:val="0"/>
+  </w:num>
+  <w:num w:numId="6">
+    <w:abstractNumId w:val="4"/>
   </w:num>
 </w:numbering>
 </file>

</xml_diff>

<commit_message>
close window with contrast after main window closing
</commit_message>
<xml_diff>
--- a/Peleng/План отчета декабрь 2015.docx
+++ b/Peleng/План отчета декабрь 2015.docx
@@ -2,7 +2,13 @@
 <file path=word/document.xml><?xml version="1.0" encoding="utf-8"?>
 <w:document xmlns:wpc="http://schemas.microsoft.com/office/word/2010/wordprocessingCanvas" xmlns:mc="http://schemas.openxmlformats.org/markup-compatibility/2006" xmlns:o="urn:schemas-microsoft-com:office:office" xmlns:r="http://schemas.openxmlformats.org/officeDocument/2006/relationships" xmlns:m="http://schemas.openxmlformats.org/officeDocument/2006/math" xmlns:v="urn:schemas-microsoft-com:vml" xmlns:wp14="http://schemas.microsoft.com/office/word/2010/wordprocessingDrawing" xmlns:wp="http://schemas.openxmlformats.org/drawingml/2006/wordprocessingDrawing" xmlns:w10="urn:schemas-microsoft-com:office:word" xmlns:w="http://schemas.openxmlformats.org/wordprocessingml/2006/main" xmlns:w14="http://schemas.microsoft.com/office/word/2010/wordml" xmlns:w15="http://schemas.microsoft.com/office/word/2012/wordml" xmlns:wpg="http://schemas.microsoft.com/office/word/2010/wordprocessingGroup" xmlns:wpi="http://schemas.microsoft.com/office/word/2010/wordprocessingInk" xmlns:wne="http://schemas.microsoft.com/office/word/2006/wordml" xmlns:wps="http://schemas.microsoft.com/office/word/2010/wordprocessingShape" mc:Ignorable="w14 w15 wp14">
   <w:body>
-    <w:p/>
+    <w:p>
+      <w:pPr>
+        <w:rPr>
+          <w:lang w:val="en-US"/>
+        </w:rPr>
+      </w:pPr>
+    </w:p>
     <w:p>
       <w:r>
         <w:t>Введение</w:t>
@@ -26,16 +32,26 @@
           <w:ilvl w:val="1"/>
           <w:numId w:val="2"/>
         </w:numPr>
-      </w:pPr>
-      <w:r>
+        <w:rPr>
+          <w:highlight w:val="green"/>
+        </w:rPr>
+      </w:pPr>
+      <w:r>
+        <w:rPr>
+          <w:highlight w:val="green"/>
+        </w:rPr>
         <w:t>Назначение и условия выполнения программы</w:t>
       </w:r>
       <w:r>
+        <w:rPr>
+          <w:highlight w:val="green"/>
+        </w:rPr>
         <w:t xml:space="preserve"> </w:t>
       </w:r>
       <w:r>
         <w:rPr>
           <w:color w:val="FF0000"/>
+          <w:highlight w:val="green"/>
         </w:rPr>
         <w:t>(Лина)</w:t>
       </w:r>
@@ -48,64 +64,73 @@
           <w:numId w:val="2"/>
         </w:numPr>
       </w:pPr>
+      <w:r>
+        <w:t>Структура программного комплекса «Тематик - Инфо».</w:t>
+      </w:r>
+      <w:r>
+        <w:t xml:space="preserve"> </w:t>
+      </w:r>
+      <w:r>
+        <w:rPr>
+          <w:color w:val="FF0000"/>
+        </w:rPr>
+        <w:t>(Лина)</w:t>
+      </w:r>
+    </w:p>
+    <w:p>
+      <w:pPr>
+        <w:pStyle w:val="a3"/>
+      </w:pPr>
+      <w:r>
+        <w:t>1.</w:t>
+      </w:r>
+      <w:r>
+        <w:rPr>
+          <w:highlight w:val="green"/>
+        </w:rPr>
+        <w:t>2.1 Основные модули программы</w:t>
+      </w:r>
+    </w:p>
+    <w:p>
+      <w:pPr>
+        <w:pStyle w:val="a3"/>
+      </w:pPr>
+      <w:r>
+        <w:rPr>
+          <w:highlight w:val="green"/>
+        </w:rPr>
+        <w:t>1.2.3 Взаимодействие между модулями.</w:t>
+      </w:r>
+    </w:p>
+    <w:p>
+      <w:r>
+        <w:t xml:space="preserve">Глава </w:t>
+      </w:r>
+      <w:r>
+        <w:t>2</w:t>
+      </w:r>
+      <w:r>
+        <w:t>. Модуль ввода (распаковки, загрузки) и отображение гиперкуба исходных данных.</w:t>
+      </w:r>
+    </w:p>
+    <w:p>
+      <w:r>
+        <w:t xml:space="preserve">2.1 </w:t>
+      </w:r>
+      <w:r>
+        <w:t>Структура данных</w:t>
+      </w:r>
+      <w:r>
+        <w:t xml:space="preserve"> </w:t>
+      </w:r>
+      <w:r>
+        <w:rPr>
+          <w:color w:val="FF0000"/>
+        </w:rPr>
+        <w:t>(Лина)</w:t>
+      </w:r>
       <w:bookmarkStart w:id="0" w:name="_GoBack"/>
-      <w:r>
-        <w:t>Структура программного комплекса «Тематик - Инфо».</w:t>
-      </w:r>
-      <w:r>
-        <w:t xml:space="preserve"> </w:t>
-      </w:r>
       <w:bookmarkEnd w:id="0"/>
-      <w:r>
-        <w:rPr>
-          <w:color w:val="FF0000"/>
-        </w:rPr>
-        <w:t>(Лина)</w:t>
-      </w:r>
-    </w:p>
-    <w:p>
-      <w:pPr>
-        <w:pStyle w:val="a3"/>
-      </w:pPr>
-      <w:r>
-        <w:t>1.2.1 Основные модули программы</w:t>
-      </w:r>
-    </w:p>
-    <w:p>
-      <w:pPr>
-        <w:pStyle w:val="a3"/>
-      </w:pPr>
-      <w:r>
-        <w:t>1.2.3 Взаимодействие между модулями.</w:t>
-      </w:r>
-    </w:p>
-    <w:p>
-      <w:r>
-        <w:t xml:space="preserve">Глава </w:t>
-      </w:r>
-      <w:r>
-        <w:t>2</w:t>
-      </w:r>
-      <w:r>
-        <w:t>. Модуль ввода (распаковки, загрузки) и отображение гиперкуба исходных данных.</w:t>
-      </w:r>
-    </w:p>
-    <w:p>
-      <w:r>
-        <w:t xml:space="preserve">2.1 </w:t>
-      </w:r>
-      <w:r>
-        <w:t>Структура данных</w:t>
-      </w:r>
-      <w:r>
-        <w:t xml:space="preserve"> </w:t>
-      </w:r>
-      <w:r>
-        <w:rPr>
-          <w:color w:val="FF0000"/>
-        </w:rPr>
-        <w:t>(Лина)</w:t>
-      </w:r>
     </w:p>
     <w:p>
       <w:pPr>

</xml_diff>